<commit_message>
Create archive-career.php with styles
</commit_message>
<xml_diff>
--- a/wp-content/themes/przedszkole/Images/PRZEDSZKOLE_TEKSTY.docx
+++ b/wp-content/themes/przedszkole/Images/PRZEDSZKOLE_TEKSTY.docx
@@ -513,6 +513,7 @@
           <w:b/>
           <w:highlight w:val="yellow"/>
         </w:rPr>
+        <w:lastRenderedPageBreak/>
         <w:t>AKTUALNOŚCI</w:t>
       </w:r>
     </w:p>
@@ -562,6 +563,7 @@
           <w:b/>
           <w:highlight w:val="yellow"/>
         </w:rPr>
+        <w:lastRenderedPageBreak/>
         <w:t>OFERTA</w:t>
       </w:r>
     </w:p>
@@ -1619,6 +1621,7 @@
         <w:rPr>
           <w:rFonts w:ascii="Times New Roman" w:hAnsi="Times New Roman" w:cs="Times New Roman"/>
         </w:rPr>
+        <w:lastRenderedPageBreak/>
         <w:t>o</w:t>
       </w:r>
       <w:r>
@@ -1784,6 +1787,7 @@
           <w:b/>
           <w:highlight w:val="yellow"/>
         </w:rPr>
+        <w:lastRenderedPageBreak/>
         <w:t>DLA RODZICA</w:t>
       </w:r>
     </w:p>
@@ -1860,6 +1864,7 @@
           <w:b/>
           <w:highlight w:val="yellow"/>
         </w:rPr>
+        <w:lastRenderedPageBreak/>
         <w:t>REKRUTACJA</w:t>
       </w:r>
     </w:p>
@@ -2603,6 +2608,7 @@
           <w:b/>
           <w:highlight w:val="yellow"/>
         </w:rPr>
+        <w:lastRenderedPageBreak/>
         <w:t>KARIERA</w:t>
       </w:r>
     </w:p>
@@ -2670,13 +2676,9 @@
     </w:p>
     <w:p>
       <w:pPr>
-        <w:numPr>
-          <w:ilvl w:val="0"/>
-          <w:numId w:val="1"/>
-        </w:numPr>
         <w:shd w:val="clear" w:color="auto" w:fill="FFFFFF"/>
         <w:spacing w:before="100" w:beforeAutospacing="1" w:after="100" w:afterAutospacing="1" w:line="240" w:lineRule="auto"/>
-        <w:ind w:left="0"/>
+        <w:ind w:left="-360"/>
         <w:jc w:val="both"/>
         <w:rPr>
           <w:rFonts w:ascii="Times New Roman" w:eastAsia="Times New Roman" w:hAnsi="Times New Roman" w:cs="Times New Roman"/>
@@ -2699,13 +2701,9 @@
     </w:p>
     <w:p>
       <w:pPr>
-        <w:numPr>
-          <w:ilvl w:val="0"/>
-          <w:numId w:val="1"/>
-        </w:numPr>
         <w:shd w:val="clear" w:color="auto" w:fill="FFFFFF"/>
         <w:spacing w:before="100" w:beforeAutospacing="1" w:after="100" w:afterAutospacing="1" w:line="240" w:lineRule="auto"/>
-        <w:ind w:left="0"/>
+        <w:ind w:left="-360"/>
         <w:jc w:val="both"/>
         <w:rPr>
           <w:rFonts w:ascii="Times New Roman" w:eastAsia="Times New Roman" w:hAnsi="Times New Roman" w:cs="Times New Roman"/>
@@ -2728,13 +2726,9 @@
     </w:p>
     <w:p>
       <w:pPr>
-        <w:numPr>
-          <w:ilvl w:val="0"/>
-          <w:numId w:val="1"/>
-        </w:numPr>
         <w:shd w:val="clear" w:color="auto" w:fill="FFFFFF"/>
         <w:spacing w:before="100" w:beforeAutospacing="1" w:after="100" w:afterAutospacing="1" w:line="240" w:lineRule="auto"/>
-        <w:ind w:left="0"/>
+        <w:ind w:left="-360"/>
         <w:jc w:val="both"/>
         <w:rPr>
           <w:rFonts w:ascii="Times New Roman" w:eastAsia="Times New Roman" w:hAnsi="Times New Roman" w:cs="Times New Roman"/>
@@ -2767,13 +2761,9 @@
     </w:p>
     <w:p>
       <w:pPr>
-        <w:numPr>
-          <w:ilvl w:val="0"/>
-          <w:numId w:val="1"/>
-        </w:numPr>
         <w:shd w:val="clear" w:color="auto" w:fill="FFFFFF"/>
         <w:spacing w:before="100" w:beforeAutospacing="1" w:after="100" w:afterAutospacing="1" w:line="240" w:lineRule="auto"/>
-        <w:ind w:left="0"/>
+        <w:ind w:left="-360"/>
         <w:jc w:val="both"/>
         <w:rPr>
           <w:rFonts w:ascii="Times New Roman" w:eastAsia="Times New Roman" w:hAnsi="Times New Roman" w:cs="Times New Roman"/>
@@ -2806,13 +2796,9 @@
     </w:p>
     <w:p>
       <w:pPr>
-        <w:numPr>
-          <w:ilvl w:val="0"/>
-          <w:numId w:val="1"/>
-        </w:numPr>
         <w:shd w:val="clear" w:color="auto" w:fill="FFFFFF"/>
         <w:spacing w:before="100" w:beforeAutospacing="1" w:after="100" w:afterAutospacing="1" w:line="240" w:lineRule="auto"/>
-        <w:ind w:left="0"/>
+        <w:ind w:left="-360"/>
         <w:jc w:val="both"/>
         <w:rPr>
           <w:rFonts w:ascii="Times New Roman" w:eastAsia="Times New Roman" w:hAnsi="Times New Roman" w:cs="Times New Roman"/>
@@ -2845,13 +2831,9 @@
     </w:p>
     <w:p>
       <w:pPr>
-        <w:numPr>
-          <w:ilvl w:val="0"/>
-          <w:numId w:val="1"/>
-        </w:numPr>
         <w:shd w:val="clear" w:color="auto" w:fill="FFFFFF"/>
         <w:spacing w:before="100" w:beforeAutospacing="1" w:after="100" w:afterAutospacing="1" w:line="240" w:lineRule="auto"/>
-        <w:ind w:left="0"/>
+        <w:ind w:left="-360"/>
         <w:jc w:val="both"/>
         <w:rPr>
           <w:rFonts w:ascii="Times New Roman" w:eastAsia="Times New Roman" w:hAnsi="Times New Roman" w:cs="Times New Roman"/>
@@ -2874,13 +2856,9 @@
     </w:p>
     <w:p>
       <w:pPr>
-        <w:numPr>
-          <w:ilvl w:val="0"/>
-          <w:numId w:val="1"/>
-        </w:numPr>
         <w:shd w:val="clear" w:color="auto" w:fill="FFFFFF"/>
         <w:spacing w:before="100" w:beforeAutospacing="1" w:after="100" w:afterAutospacing="1" w:line="240" w:lineRule="auto"/>
-        <w:ind w:left="0"/>
+        <w:ind w:left="-360"/>
         <w:jc w:val="both"/>
         <w:rPr>
           <w:rFonts w:ascii="Times New Roman" w:eastAsia="Times New Roman" w:hAnsi="Times New Roman" w:cs="Times New Roman"/>
@@ -2903,13 +2881,9 @@
     </w:p>
     <w:p>
       <w:pPr>
-        <w:numPr>
-          <w:ilvl w:val="0"/>
-          <w:numId w:val="1"/>
-        </w:numPr>
         <w:shd w:val="clear" w:color="auto" w:fill="FFFFFF"/>
         <w:spacing w:before="100" w:beforeAutospacing="1" w:after="100" w:afterAutospacing="1" w:line="240" w:lineRule="auto"/>
-        <w:ind w:left="0"/>
+        <w:ind w:left="-360"/>
         <w:jc w:val="both"/>
         <w:rPr>
           <w:rStyle w:val="Uwydatnienie"/>
@@ -2970,13 +2944,9 @@
     </w:p>
     <w:p>
       <w:pPr>
-        <w:numPr>
-          <w:ilvl w:val="0"/>
-          <w:numId w:val="2"/>
-        </w:numPr>
         <w:shd w:val="clear" w:color="auto" w:fill="FFFFFF"/>
         <w:spacing w:before="100" w:beforeAutospacing="1" w:after="0" w:line="240" w:lineRule="auto"/>
-        <w:ind w:left="0"/>
+        <w:ind w:left="-360"/>
         <w:jc w:val="both"/>
         <w:rPr>
           <w:rFonts w:ascii="Times New Roman" w:eastAsia="Times New Roman" w:hAnsi="Times New Roman" w:cs="Times New Roman"/>
@@ -3010,13 +2980,9 @@
     </w:p>
     <w:p>
       <w:pPr>
-        <w:numPr>
-          <w:ilvl w:val="0"/>
-          <w:numId w:val="2"/>
-        </w:numPr>
         <w:shd w:val="clear" w:color="auto" w:fill="FFFFFF"/>
         <w:spacing w:before="100" w:beforeAutospacing="1" w:after="100" w:afterAutospacing="1" w:line="240" w:lineRule="auto"/>
-        <w:ind w:left="0"/>
+        <w:ind w:left="-360"/>
         <w:jc w:val="both"/>
         <w:rPr>
           <w:rFonts w:ascii="Times New Roman" w:eastAsia="Times New Roman" w:hAnsi="Times New Roman" w:cs="Times New Roman"/>
@@ -3039,13 +3005,9 @@
     </w:p>
     <w:p>
       <w:pPr>
-        <w:numPr>
-          <w:ilvl w:val="0"/>
-          <w:numId w:val="2"/>
-        </w:numPr>
         <w:shd w:val="clear" w:color="auto" w:fill="FFFFFF"/>
         <w:spacing w:before="100" w:beforeAutospacing="1" w:after="100" w:afterAutospacing="1" w:line="240" w:lineRule="auto"/>
-        <w:ind w:left="0"/>
+        <w:ind w:left="-360"/>
         <w:jc w:val="both"/>
         <w:rPr>
           <w:rFonts w:ascii="Times New Roman" w:eastAsia="Times New Roman" w:hAnsi="Times New Roman" w:cs="Times New Roman"/>
@@ -3078,13 +3040,9 @@
     </w:p>
     <w:p>
       <w:pPr>
-        <w:numPr>
-          <w:ilvl w:val="0"/>
-          <w:numId w:val="2"/>
-        </w:numPr>
         <w:shd w:val="clear" w:color="auto" w:fill="FFFFFF"/>
         <w:spacing w:before="100" w:beforeAutospacing="1" w:after="100" w:afterAutospacing="1" w:line="240" w:lineRule="auto"/>
-        <w:ind w:left="0"/>
+        <w:ind w:left="-360"/>
         <w:jc w:val="both"/>
         <w:rPr>
           <w:rFonts w:ascii="Times New Roman" w:eastAsia="Times New Roman" w:hAnsi="Times New Roman" w:cs="Times New Roman"/>
@@ -3107,13 +3065,9 @@
     </w:p>
     <w:p>
       <w:pPr>
-        <w:numPr>
-          <w:ilvl w:val="0"/>
-          <w:numId w:val="2"/>
-        </w:numPr>
         <w:shd w:val="clear" w:color="auto" w:fill="FFFFFF"/>
         <w:spacing w:before="100" w:beforeAutospacing="1" w:after="100" w:afterAutospacing="1" w:line="240" w:lineRule="auto"/>
-        <w:ind w:left="0"/>
+        <w:ind w:left="-360"/>
         <w:jc w:val="both"/>
         <w:rPr>
           <w:rFonts w:ascii="Times New Roman" w:eastAsia="Times New Roman" w:hAnsi="Times New Roman" w:cs="Times New Roman"/>
@@ -3167,13 +3121,9 @@
     </w:p>
     <w:p>
       <w:pPr>
-        <w:numPr>
-          <w:ilvl w:val="0"/>
-          <w:numId w:val="2"/>
-        </w:numPr>
         <w:shd w:val="clear" w:color="auto" w:fill="FFFFFF"/>
         <w:spacing w:before="100" w:beforeAutospacing="1" w:after="100" w:afterAutospacing="1" w:line="240" w:lineRule="auto"/>
-        <w:ind w:left="0"/>
+        <w:ind w:left="-360"/>
         <w:jc w:val="both"/>
         <w:rPr>
           <w:rFonts w:ascii="Times New Roman" w:eastAsia="Times New Roman" w:hAnsi="Times New Roman" w:cs="Times New Roman"/>
@@ -3197,13 +3147,9 @@
     </w:p>
     <w:p>
       <w:pPr>
-        <w:numPr>
-          <w:ilvl w:val="0"/>
-          <w:numId w:val="2"/>
-        </w:numPr>
         <w:shd w:val="clear" w:color="auto" w:fill="FFFFFF"/>
         <w:spacing w:before="100" w:beforeAutospacing="1" w:after="100" w:afterAutospacing="1" w:line="240" w:lineRule="auto"/>
-        <w:ind w:left="0"/>
+        <w:ind w:left="-360"/>
         <w:jc w:val="both"/>
         <w:rPr>
           <w:rFonts w:ascii="Times New Roman" w:eastAsia="Times New Roman" w:hAnsi="Times New Roman" w:cs="Times New Roman"/>
@@ -3227,13 +3173,9 @@
     </w:p>
     <w:p>
       <w:pPr>
-        <w:numPr>
-          <w:ilvl w:val="0"/>
-          <w:numId w:val="2"/>
-        </w:numPr>
         <w:shd w:val="clear" w:color="auto" w:fill="FFFFFF"/>
         <w:spacing w:before="100" w:beforeAutospacing="1" w:after="100" w:afterAutospacing="1" w:line="240" w:lineRule="auto"/>
-        <w:ind w:left="0"/>
+        <w:ind w:left="-360"/>
         <w:jc w:val="both"/>
         <w:rPr>
           <w:rFonts w:ascii="Times New Roman" w:eastAsia="Times New Roman" w:hAnsi="Times New Roman" w:cs="Times New Roman"/>
@@ -3282,13 +3224,9 @@
     </w:p>
     <w:p>
       <w:pPr>
-        <w:numPr>
-          <w:ilvl w:val="0"/>
-          <w:numId w:val="2"/>
-        </w:numPr>
         <w:shd w:val="clear" w:color="auto" w:fill="FFFFFF"/>
         <w:spacing w:before="100" w:beforeAutospacing="1" w:after="100" w:afterAutospacing="1" w:line="240" w:lineRule="auto"/>
-        <w:ind w:left="0"/>
+        <w:ind w:left="-360"/>
         <w:jc w:val="both"/>
         <w:rPr>
           <w:rFonts w:ascii="Times New Roman" w:eastAsia="Times New Roman" w:hAnsi="Times New Roman" w:cs="Times New Roman"/>
@@ -3371,13 +3309,9 @@
     </w:p>
     <w:p>
       <w:pPr>
-        <w:numPr>
-          <w:ilvl w:val="0"/>
-          <w:numId w:val="2"/>
-        </w:numPr>
         <w:shd w:val="clear" w:color="auto" w:fill="FFFFFF"/>
         <w:spacing w:before="100" w:beforeAutospacing="1" w:after="100" w:afterAutospacing="1" w:line="240" w:lineRule="auto"/>
-        <w:ind w:left="0"/>
+        <w:ind w:left="-360"/>
         <w:jc w:val="both"/>
         <w:rPr>
           <w:rFonts w:ascii="Times New Roman" w:eastAsia="Times New Roman" w:hAnsi="Times New Roman" w:cs="Times New Roman"/>
@@ -3400,13 +3334,9 @@
     </w:p>
     <w:p>
       <w:pPr>
-        <w:numPr>
-          <w:ilvl w:val="0"/>
-          <w:numId w:val="2"/>
-        </w:numPr>
         <w:shd w:val="clear" w:color="auto" w:fill="FFFFFF"/>
         <w:spacing w:before="100" w:beforeAutospacing="1" w:after="100" w:afterAutospacing="1" w:line="240" w:lineRule="auto"/>
-        <w:ind w:left="0"/>
+        <w:ind w:left="-360"/>
         <w:jc w:val="both"/>
         <w:rPr>
           <w:rStyle w:val="Pogrubienie"/>
@@ -3478,30 +3408,27 @@
     </w:p>
     <w:p>
       <w:pPr>
-        <w:numPr>
-          <w:ilvl w:val="0"/>
-          <w:numId w:val="3"/>
-        </w:numPr>
         <w:shd w:val="clear" w:color="auto" w:fill="FFFFFF"/>
         <w:spacing w:before="100" w:beforeAutospacing="1" w:after="100" w:afterAutospacing="1" w:line="240" w:lineRule="auto"/>
-        <w:ind w:left="0"/>
-        <w:jc w:val="both"/>
-        <w:rPr>
-          <w:rFonts w:ascii="Times New Roman" w:eastAsia="Times New Roman" w:hAnsi="Times New Roman" w:cs="Times New Roman"/>
-          <w:color w:val="000000"/>
-          <w:sz w:val="24"/>
-          <w:szCs w:val="24"/>
-          <w:lang w:eastAsia="pl-PL"/>
-        </w:rPr>
-      </w:pPr>
-      <w:r>
-        <w:rPr>
-          <w:rFonts w:ascii="Times New Roman" w:eastAsia="Times New Roman" w:hAnsi="Times New Roman" w:cs="Times New Roman"/>
-          <w:color w:val="000000"/>
-          <w:sz w:val="24"/>
-          <w:szCs w:val="24"/>
-          <w:lang w:eastAsia="pl-PL"/>
-        </w:rPr>
+        <w:ind w:left="-360"/>
+        <w:jc w:val="both"/>
+        <w:rPr>
+          <w:rFonts w:ascii="Times New Roman" w:eastAsia="Times New Roman" w:hAnsi="Times New Roman" w:cs="Times New Roman"/>
+          <w:color w:val="000000"/>
+          <w:sz w:val="24"/>
+          <w:szCs w:val="24"/>
+          <w:lang w:eastAsia="pl-PL"/>
+        </w:rPr>
+      </w:pPr>
+      <w:r>
+        <w:rPr>
+          <w:rFonts w:ascii="Times New Roman" w:eastAsia="Times New Roman" w:hAnsi="Times New Roman" w:cs="Times New Roman"/>
+          <w:color w:val="000000"/>
+          <w:sz w:val="24"/>
+          <w:szCs w:val="24"/>
+          <w:lang w:eastAsia="pl-PL"/>
+        </w:rPr>
+        <w:lastRenderedPageBreak/>
         <w:t>umow</w:t>
       </w:r>
       <w:r>
@@ -3527,13 +3454,9 @@
     </w:p>
     <w:p>
       <w:pPr>
-        <w:numPr>
-          <w:ilvl w:val="0"/>
-          <w:numId w:val="3"/>
-        </w:numPr>
         <w:shd w:val="clear" w:color="auto" w:fill="FFFFFF"/>
         <w:spacing w:before="100" w:beforeAutospacing="1" w:after="100" w:afterAutospacing="1" w:line="240" w:lineRule="auto"/>
-        <w:ind w:left="0"/>
+        <w:ind w:left="-360"/>
         <w:jc w:val="both"/>
         <w:rPr>
           <w:rFonts w:ascii="Times New Roman" w:eastAsia="Times New Roman" w:hAnsi="Times New Roman" w:cs="Times New Roman"/>
@@ -3556,13 +3479,9 @@
     </w:p>
     <w:p>
       <w:pPr>
-        <w:numPr>
-          <w:ilvl w:val="0"/>
-          <w:numId w:val="3"/>
-        </w:numPr>
         <w:shd w:val="clear" w:color="auto" w:fill="FFFFFF"/>
         <w:spacing w:before="100" w:beforeAutospacing="1" w:after="100" w:afterAutospacing="1" w:line="240" w:lineRule="auto"/>
-        <w:ind w:left="0"/>
+        <w:ind w:left="-360"/>
         <w:jc w:val="both"/>
         <w:rPr>
           <w:rFonts w:ascii="Times New Roman" w:eastAsia="Times New Roman" w:hAnsi="Times New Roman" w:cs="Times New Roman"/>
@@ -3585,13 +3504,9 @@
     </w:p>
     <w:p>
       <w:pPr>
-        <w:numPr>
-          <w:ilvl w:val="0"/>
-          <w:numId w:val="3"/>
-        </w:numPr>
         <w:shd w:val="clear" w:color="auto" w:fill="FFFFFF"/>
         <w:spacing w:before="100" w:beforeAutospacing="1" w:after="100" w:afterAutospacing="1" w:line="240" w:lineRule="auto"/>
-        <w:ind w:left="0"/>
+        <w:ind w:left="-360"/>
         <w:jc w:val="both"/>
         <w:rPr>
           <w:rFonts w:ascii="Times New Roman" w:eastAsia="Times New Roman" w:hAnsi="Times New Roman" w:cs="Times New Roman"/>
@@ -3634,13 +3549,9 @@
     </w:p>
     <w:p>
       <w:pPr>
-        <w:numPr>
-          <w:ilvl w:val="0"/>
-          <w:numId w:val="3"/>
-        </w:numPr>
         <w:shd w:val="clear" w:color="auto" w:fill="FFFFFF"/>
         <w:spacing w:before="100" w:beforeAutospacing="1" w:after="100" w:afterAutospacing="1" w:line="240" w:lineRule="auto"/>
-        <w:ind w:left="0"/>
+        <w:ind w:left="-360"/>
         <w:jc w:val="both"/>
         <w:rPr>
           <w:rFonts w:ascii="Times New Roman" w:eastAsia="Times New Roman" w:hAnsi="Times New Roman" w:cs="Times New Roman"/>
@@ -3663,13 +3574,9 @@
     </w:p>
     <w:p>
       <w:pPr>
-        <w:numPr>
-          <w:ilvl w:val="0"/>
-          <w:numId w:val="3"/>
-        </w:numPr>
         <w:shd w:val="clear" w:color="auto" w:fill="FFFFFF"/>
         <w:spacing w:before="100" w:beforeAutospacing="1" w:after="100" w:afterAutospacing="1" w:line="240" w:lineRule="auto"/>
-        <w:ind w:left="0"/>
+        <w:ind w:left="-360"/>
         <w:jc w:val="both"/>
         <w:rPr>
           <w:rFonts w:ascii="Times New Roman" w:eastAsia="Times New Roman" w:hAnsi="Times New Roman" w:cs="Times New Roman"/>
@@ -3838,13 +3745,9 @@
     </w:p>
     <w:p>
       <w:pPr>
-        <w:numPr>
-          <w:ilvl w:val="0"/>
-          <w:numId w:val="1"/>
-        </w:numPr>
         <w:shd w:val="clear" w:color="auto" w:fill="FFFFFF"/>
         <w:spacing w:before="100" w:beforeAutospacing="1" w:after="100" w:afterAutospacing="1" w:line="240" w:lineRule="auto"/>
-        <w:ind w:left="0"/>
+        <w:ind w:left="-360"/>
         <w:jc w:val="both"/>
         <w:rPr>
           <w:rFonts w:ascii="Times New Roman" w:eastAsia="Times New Roman" w:hAnsi="Times New Roman" w:cs="Times New Roman"/>
@@ -3877,13 +3780,9 @@
     </w:p>
     <w:p>
       <w:pPr>
-        <w:numPr>
-          <w:ilvl w:val="0"/>
-          <w:numId w:val="1"/>
-        </w:numPr>
         <w:shd w:val="clear" w:color="auto" w:fill="FFFFFF"/>
         <w:spacing w:before="100" w:beforeAutospacing="1" w:after="100" w:afterAutospacing="1" w:line="240" w:lineRule="auto"/>
-        <w:ind w:left="0"/>
+        <w:ind w:left="-360"/>
         <w:jc w:val="both"/>
         <w:rPr>
           <w:rFonts w:ascii="Times New Roman" w:eastAsia="Times New Roman" w:hAnsi="Times New Roman" w:cs="Times New Roman"/>
@@ -3932,13 +3831,9 @@
     </w:p>
     <w:p>
       <w:pPr>
-        <w:numPr>
-          <w:ilvl w:val="0"/>
-          <w:numId w:val="1"/>
-        </w:numPr>
         <w:shd w:val="clear" w:color="auto" w:fill="FFFFFF"/>
         <w:spacing w:before="100" w:beforeAutospacing="1" w:after="100" w:afterAutospacing="1" w:line="240" w:lineRule="auto"/>
-        <w:ind w:left="0"/>
+        <w:ind w:left="-360"/>
         <w:jc w:val="both"/>
         <w:rPr>
           <w:rFonts w:ascii="Times New Roman" w:eastAsia="Times New Roman" w:hAnsi="Times New Roman" w:cs="Times New Roman"/>
@@ -3972,13 +3867,9 @@
     </w:p>
     <w:p>
       <w:pPr>
-        <w:numPr>
-          <w:ilvl w:val="0"/>
-          <w:numId w:val="1"/>
-        </w:numPr>
         <w:shd w:val="clear" w:color="auto" w:fill="FFFFFF"/>
         <w:spacing w:before="100" w:beforeAutospacing="1" w:after="100" w:afterAutospacing="1" w:line="240" w:lineRule="auto"/>
-        <w:ind w:left="0"/>
+        <w:ind w:left="-360"/>
         <w:jc w:val="both"/>
         <w:rPr>
           <w:rFonts w:ascii="Times New Roman" w:eastAsia="Times New Roman" w:hAnsi="Times New Roman" w:cs="Times New Roman"/>
@@ -4019,13 +3910,9 @@
     </w:p>
     <w:p>
       <w:pPr>
-        <w:numPr>
-          <w:ilvl w:val="0"/>
-          <w:numId w:val="1"/>
-        </w:numPr>
         <w:shd w:val="clear" w:color="auto" w:fill="FFFFFF"/>
         <w:spacing w:before="100" w:beforeAutospacing="1" w:after="100" w:afterAutospacing="1" w:line="240" w:lineRule="auto"/>
-        <w:ind w:left="0"/>
+        <w:ind w:left="-360"/>
         <w:jc w:val="both"/>
         <w:rPr>
           <w:rFonts w:ascii="Times New Roman" w:eastAsia="Times New Roman" w:hAnsi="Times New Roman" w:cs="Times New Roman"/>
@@ -4052,13 +3939,9 @@
     </w:p>
     <w:p>
       <w:pPr>
-        <w:numPr>
-          <w:ilvl w:val="0"/>
-          <w:numId w:val="1"/>
-        </w:numPr>
         <w:shd w:val="clear" w:color="auto" w:fill="FFFFFF"/>
         <w:spacing w:before="100" w:beforeAutospacing="1" w:after="100" w:afterAutospacing="1" w:line="240" w:lineRule="auto"/>
-        <w:ind w:left="0"/>
+        <w:ind w:left="-360"/>
         <w:jc w:val="both"/>
         <w:rPr>
           <w:rFonts w:ascii="Times New Roman" w:eastAsia="Times New Roman" w:hAnsi="Times New Roman" w:cs="Times New Roman"/>
@@ -4092,13 +3975,9 @@
     </w:p>
     <w:p>
       <w:pPr>
-        <w:numPr>
-          <w:ilvl w:val="0"/>
-          <w:numId w:val="1"/>
-        </w:numPr>
         <w:shd w:val="clear" w:color="auto" w:fill="FFFFFF"/>
         <w:spacing w:before="100" w:beforeAutospacing="1" w:after="100" w:afterAutospacing="1" w:line="240" w:lineRule="auto"/>
-        <w:ind w:left="0"/>
+        <w:ind w:left="-360"/>
         <w:jc w:val="both"/>
         <w:rPr>
           <w:rFonts w:ascii="Times New Roman" w:eastAsia="Times New Roman" w:hAnsi="Times New Roman" w:cs="Times New Roman"/>
@@ -4125,13 +4004,9 @@
     </w:p>
     <w:p>
       <w:pPr>
-        <w:numPr>
-          <w:ilvl w:val="0"/>
-          <w:numId w:val="1"/>
-        </w:numPr>
         <w:shd w:val="clear" w:color="auto" w:fill="FFFFFF"/>
         <w:spacing w:before="100" w:beforeAutospacing="1" w:after="100" w:afterAutospacing="1" w:line="240" w:lineRule="auto"/>
-        <w:ind w:left="0"/>
+        <w:ind w:left="-360"/>
         <w:jc w:val="both"/>
         <w:rPr>
           <w:rFonts w:ascii="Times New Roman" w:eastAsia="Times New Roman" w:hAnsi="Times New Roman" w:cs="Times New Roman"/>
@@ -4151,13 +4026,9 @@
     </w:p>
     <w:p>
       <w:pPr>
-        <w:numPr>
-          <w:ilvl w:val="0"/>
-          <w:numId w:val="1"/>
-        </w:numPr>
         <w:shd w:val="clear" w:color="auto" w:fill="FFFFFF"/>
         <w:spacing w:before="100" w:beforeAutospacing="1" w:after="100" w:afterAutospacing="1" w:line="240" w:lineRule="auto"/>
-        <w:ind w:left="0"/>
+        <w:ind w:left="-360"/>
         <w:jc w:val="both"/>
         <w:rPr>
           <w:rFonts w:ascii="Times New Roman" w:eastAsia="Times New Roman" w:hAnsi="Times New Roman" w:cs="Times New Roman"/>
@@ -4184,13 +4055,9 @@
     </w:p>
     <w:p>
       <w:pPr>
-        <w:numPr>
-          <w:ilvl w:val="0"/>
-          <w:numId w:val="1"/>
-        </w:numPr>
         <w:shd w:val="clear" w:color="auto" w:fill="FFFFFF"/>
         <w:spacing w:before="100" w:beforeAutospacing="1" w:after="100" w:afterAutospacing="1" w:line="240" w:lineRule="auto"/>
-        <w:ind w:left="0"/>
+        <w:ind w:left="-360"/>
         <w:jc w:val="both"/>
         <w:rPr>
           <w:rFonts w:ascii="Times New Roman" w:eastAsia="Times New Roman" w:hAnsi="Times New Roman" w:cs="Times New Roman"/>
@@ -4217,13 +4084,9 @@
     </w:p>
     <w:p>
       <w:pPr>
-        <w:numPr>
-          <w:ilvl w:val="0"/>
-          <w:numId w:val="1"/>
-        </w:numPr>
         <w:shd w:val="clear" w:color="auto" w:fill="FFFFFF"/>
         <w:spacing w:before="100" w:beforeAutospacing="1" w:after="100" w:afterAutospacing="1" w:line="240" w:lineRule="auto"/>
-        <w:ind w:left="0"/>
+        <w:ind w:left="-360"/>
         <w:jc w:val="both"/>
         <w:rPr>
           <w:rStyle w:val="Uwydatnienie"/>
@@ -4244,6 +4107,7 @@
           <w:szCs w:val="24"/>
           <w:lang w:eastAsia="pl-PL"/>
         </w:rPr>
+        <w:lastRenderedPageBreak/>
         <w:t>r</w:t>
       </w:r>
       <w:r>
@@ -4284,13 +4148,9 @@
     </w:p>
     <w:p>
       <w:pPr>
-        <w:numPr>
-          <w:ilvl w:val="0"/>
-          <w:numId w:val="2"/>
-        </w:numPr>
         <w:shd w:val="clear" w:color="auto" w:fill="FFFFFF"/>
         <w:spacing w:before="100" w:beforeAutospacing="1" w:after="0" w:line="240" w:lineRule="auto"/>
-        <w:ind w:left="0"/>
+        <w:ind w:left="-360"/>
         <w:jc w:val="both"/>
         <w:rPr>
           <w:rFonts w:ascii="Times New Roman" w:eastAsia="Times New Roman" w:hAnsi="Times New Roman" w:cs="Times New Roman"/>
@@ -4314,13 +4174,9 @@
     </w:p>
     <w:p>
       <w:pPr>
-        <w:numPr>
-          <w:ilvl w:val="0"/>
-          <w:numId w:val="2"/>
-        </w:numPr>
         <w:shd w:val="clear" w:color="auto" w:fill="FFFFFF"/>
         <w:spacing w:before="100" w:beforeAutospacing="1" w:after="100" w:afterAutospacing="1" w:line="240" w:lineRule="auto"/>
-        <w:ind w:left="0"/>
+        <w:ind w:left="-360"/>
         <w:jc w:val="both"/>
         <w:rPr>
           <w:rFonts w:ascii="Times New Roman" w:eastAsia="Times New Roman" w:hAnsi="Times New Roman" w:cs="Times New Roman"/>
@@ -4353,13 +4209,9 @@
     </w:p>
     <w:p>
       <w:pPr>
-        <w:numPr>
-          <w:ilvl w:val="0"/>
-          <w:numId w:val="2"/>
-        </w:numPr>
         <w:shd w:val="clear" w:color="auto" w:fill="FFFFFF"/>
         <w:spacing w:before="100" w:beforeAutospacing="1" w:after="100" w:afterAutospacing="1" w:line="240" w:lineRule="auto"/>
-        <w:ind w:left="0"/>
+        <w:ind w:left="-360"/>
         <w:jc w:val="both"/>
         <w:rPr>
           <w:rFonts w:ascii="Times New Roman" w:eastAsia="Times New Roman" w:hAnsi="Times New Roman" w:cs="Times New Roman"/>
@@ -4382,13 +4234,9 @@
     </w:p>
     <w:p>
       <w:pPr>
-        <w:numPr>
-          <w:ilvl w:val="0"/>
-          <w:numId w:val="2"/>
-        </w:numPr>
         <w:shd w:val="clear" w:color="auto" w:fill="FFFFFF"/>
         <w:spacing w:before="100" w:beforeAutospacing="1" w:after="100" w:afterAutospacing="1" w:line="240" w:lineRule="auto"/>
-        <w:ind w:left="0"/>
+        <w:ind w:left="-360"/>
         <w:jc w:val="both"/>
         <w:rPr>
           <w:rFonts w:ascii="Times New Roman" w:eastAsia="Times New Roman" w:hAnsi="Times New Roman" w:cs="Times New Roman"/>
@@ -4422,13 +4270,9 @@
     </w:p>
     <w:p>
       <w:pPr>
-        <w:numPr>
-          <w:ilvl w:val="0"/>
-          <w:numId w:val="2"/>
-        </w:numPr>
         <w:shd w:val="clear" w:color="auto" w:fill="FFFFFF"/>
         <w:spacing w:before="100" w:beforeAutospacing="1" w:after="100" w:afterAutospacing="1" w:line="240" w:lineRule="auto"/>
-        <w:ind w:left="0"/>
+        <w:ind w:left="-360"/>
         <w:jc w:val="both"/>
         <w:rPr>
           <w:rFonts w:ascii="Times New Roman" w:eastAsia="Times New Roman" w:hAnsi="Times New Roman" w:cs="Times New Roman"/>
@@ -4452,13 +4296,9 @@
     </w:p>
     <w:p>
       <w:pPr>
-        <w:numPr>
-          <w:ilvl w:val="0"/>
-          <w:numId w:val="2"/>
-        </w:numPr>
         <w:shd w:val="clear" w:color="auto" w:fill="FFFFFF"/>
         <w:spacing w:before="100" w:beforeAutospacing="1" w:after="100" w:afterAutospacing="1" w:line="240" w:lineRule="auto"/>
-        <w:ind w:left="0"/>
+        <w:ind w:left="-360"/>
         <w:jc w:val="both"/>
         <w:rPr>
           <w:rFonts w:ascii="Times New Roman" w:eastAsia="Times New Roman" w:hAnsi="Times New Roman" w:cs="Times New Roman"/>
@@ -4481,13 +4321,9 @@
     </w:p>
     <w:p>
       <w:pPr>
-        <w:numPr>
-          <w:ilvl w:val="0"/>
-          <w:numId w:val="2"/>
-        </w:numPr>
         <w:shd w:val="clear" w:color="auto" w:fill="FFFFFF"/>
         <w:spacing w:before="100" w:beforeAutospacing="1" w:after="100" w:afterAutospacing="1" w:line="240" w:lineRule="auto"/>
-        <w:ind w:left="0"/>
+        <w:ind w:left="-360"/>
         <w:jc w:val="both"/>
         <w:rPr>
           <w:rFonts w:ascii="Times New Roman" w:eastAsia="Times New Roman" w:hAnsi="Times New Roman" w:cs="Times New Roman"/>
@@ -4536,13 +4372,9 @@
     </w:p>
     <w:p>
       <w:pPr>
-        <w:numPr>
-          <w:ilvl w:val="0"/>
-          <w:numId w:val="2"/>
-        </w:numPr>
         <w:shd w:val="clear" w:color="auto" w:fill="FFFFFF"/>
         <w:spacing w:before="100" w:beforeAutospacing="1" w:after="100" w:afterAutospacing="1" w:line="240" w:lineRule="auto"/>
-        <w:ind w:left="0"/>
+        <w:ind w:left="-360"/>
         <w:jc w:val="both"/>
         <w:rPr>
           <w:rFonts w:ascii="Times New Roman" w:eastAsia="Times New Roman" w:hAnsi="Times New Roman" w:cs="Times New Roman"/>
@@ -4565,13 +4397,9 @@
     </w:p>
     <w:p>
       <w:pPr>
-        <w:numPr>
-          <w:ilvl w:val="0"/>
-          <w:numId w:val="2"/>
-        </w:numPr>
         <w:shd w:val="clear" w:color="auto" w:fill="FFFFFF"/>
         <w:spacing w:before="100" w:beforeAutospacing="1" w:after="100" w:afterAutospacing="1" w:line="240" w:lineRule="auto"/>
-        <w:ind w:left="0"/>
+        <w:ind w:left="-360"/>
         <w:jc w:val="both"/>
         <w:rPr>
           <w:rStyle w:val="Pogrubienie"/>
@@ -4632,13 +4460,9 @@
     </w:p>
     <w:p>
       <w:pPr>
-        <w:numPr>
-          <w:ilvl w:val="0"/>
-          <w:numId w:val="3"/>
-        </w:numPr>
         <w:shd w:val="clear" w:color="auto" w:fill="FFFFFF"/>
         <w:spacing w:before="100" w:beforeAutospacing="1" w:after="100" w:afterAutospacing="1" w:line="240" w:lineRule="auto"/>
-        <w:ind w:left="0"/>
+        <w:ind w:left="-360"/>
         <w:jc w:val="both"/>
         <w:rPr>
           <w:rFonts w:ascii="Times New Roman" w:eastAsia="Times New Roman" w:hAnsi="Times New Roman" w:cs="Times New Roman"/>
@@ -4681,13 +4505,9 @@
     </w:p>
     <w:p>
       <w:pPr>
-        <w:numPr>
-          <w:ilvl w:val="0"/>
-          <w:numId w:val="3"/>
-        </w:numPr>
         <w:shd w:val="clear" w:color="auto" w:fill="FFFFFF"/>
         <w:spacing w:before="100" w:beforeAutospacing="1" w:after="100" w:afterAutospacing="1" w:line="240" w:lineRule="auto"/>
-        <w:ind w:left="0"/>
+        <w:ind w:left="-360"/>
         <w:jc w:val="both"/>
         <w:rPr>
           <w:rFonts w:ascii="Times New Roman" w:eastAsia="Times New Roman" w:hAnsi="Times New Roman" w:cs="Times New Roman"/>
@@ -4730,13 +4550,9 @@
     </w:p>
     <w:p>
       <w:pPr>
-        <w:numPr>
-          <w:ilvl w:val="0"/>
-          <w:numId w:val="3"/>
-        </w:numPr>
         <w:shd w:val="clear" w:color="auto" w:fill="FFFFFF"/>
         <w:spacing w:before="100" w:beforeAutospacing="1" w:after="100" w:afterAutospacing="1" w:line="240" w:lineRule="auto"/>
-        <w:ind w:left="0"/>
+        <w:ind w:left="-360"/>
         <w:jc w:val="both"/>
         <w:rPr>
           <w:rFonts w:ascii="Times New Roman" w:eastAsia="Times New Roman" w:hAnsi="Times New Roman" w:cs="Times New Roman"/>
@@ -4759,13 +4575,9 @@
     </w:p>
     <w:p>
       <w:pPr>
-        <w:numPr>
-          <w:ilvl w:val="0"/>
-          <w:numId w:val="3"/>
-        </w:numPr>
         <w:shd w:val="clear" w:color="auto" w:fill="FFFFFF"/>
         <w:spacing w:before="100" w:beforeAutospacing="1" w:after="100" w:afterAutospacing="1" w:line="240" w:lineRule="auto"/>
-        <w:ind w:left="0"/>
+        <w:ind w:left="-360"/>
         <w:jc w:val="both"/>
         <w:rPr>
           <w:rFonts w:ascii="Times New Roman" w:eastAsia="Times New Roman" w:hAnsi="Times New Roman" w:cs="Times New Roman"/>
@@ -4920,13 +4732,9 @@
     </w:p>
     <w:p>
       <w:pPr>
-        <w:numPr>
-          <w:ilvl w:val="0"/>
-          <w:numId w:val="1"/>
-        </w:numPr>
         <w:shd w:val="clear" w:color="auto" w:fill="FFFFFF"/>
         <w:spacing w:before="100" w:beforeAutospacing="1" w:after="100" w:afterAutospacing="1" w:line="240" w:lineRule="auto"/>
-        <w:ind w:left="0"/>
+        <w:ind w:left="-360"/>
         <w:jc w:val="both"/>
         <w:rPr>
           <w:rFonts w:ascii="Times New Roman" w:eastAsia="Times New Roman" w:hAnsi="Times New Roman" w:cs="Times New Roman"/>
@@ -4949,13 +4757,9 @@
     </w:p>
     <w:p>
       <w:pPr>
-        <w:numPr>
-          <w:ilvl w:val="0"/>
-          <w:numId w:val="1"/>
-        </w:numPr>
         <w:shd w:val="clear" w:color="auto" w:fill="FFFFFF"/>
         <w:spacing w:before="100" w:beforeAutospacing="1" w:after="100" w:afterAutospacing="1" w:line="240" w:lineRule="auto"/>
-        <w:ind w:left="0"/>
+        <w:ind w:left="-360"/>
         <w:jc w:val="both"/>
         <w:rPr>
           <w:rFonts w:ascii="Times New Roman" w:eastAsia="Times New Roman" w:hAnsi="Times New Roman" w:cs="Times New Roman"/>
@@ -4971,6 +4775,7 @@
           <w:bCs/>
           <w:sz w:val="24"/>
         </w:rPr>
+        <w:lastRenderedPageBreak/>
         <w:t>pomoc</w:t>
       </w:r>
       <w:r>
@@ -4983,13 +4788,9 @@
     </w:p>
     <w:p>
       <w:pPr>
-        <w:numPr>
-          <w:ilvl w:val="0"/>
-          <w:numId w:val="1"/>
-        </w:numPr>
         <w:shd w:val="clear" w:color="auto" w:fill="FFFFFF"/>
         <w:spacing w:before="100" w:beforeAutospacing="1" w:after="100" w:afterAutospacing="1" w:line="240" w:lineRule="auto"/>
-        <w:ind w:left="0"/>
+        <w:ind w:left="-360"/>
         <w:jc w:val="both"/>
         <w:rPr>
           <w:rFonts w:ascii="Times New Roman" w:eastAsia="Times New Roman" w:hAnsi="Times New Roman" w:cs="Times New Roman"/>
@@ -5009,13 +4810,9 @@
     </w:p>
     <w:p>
       <w:pPr>
-        <w:numPr>
-          <w:ilvl w:val="0"/>
-          <w:numId w:val="1"/>
-        </w:numPr>
         <w:shd w:val="clear" w:color="auto" w:fill="FFFFFF"/>
         <w:spacing w:before="100" w:beforeAutospacing="1" w:after="100" w:afterAutospacing="1" w:line="240" w:lineRule="auto"/>
-        <w:ind w:left="0"/>
+        <w:ind w:left="-360"/>
         <w:jc w:val="both"/>
         <w:rPr>
           <w:rFonts w:ascii="Times New Roman" w:eastAsia="Times New Roman" w:hAnsi="Times New Roman" w:cs="Times New Roman"/>
@@ -5042,13 +4839,9 @@
     </w:p>
     <w:p>
       <w:pPr>
-        <w:numPr>
-          <w:ilvl w:val="0"/>
-          <w:numId w:val="1"/>
-        </w:numPr>
         <w:shd w:val="clear" w:color="auto" w:fill="FFFFFF"/>
         <w:spacing w:before="100" w:beforeAutospacing="1" w:after="100" w:afterAutospacing="1" w:line="240" w:lineRule="auto"/>
-        <w:ind w:left="0"/>
+        <w:ind w:left="-360"/>
         <w:jc w:val="both"/>
         <w:rPr>
           <w:rFonts w:ascii="Times New Roman" w:eastAsia="Times New Roman" w:hAnsi="Times New Roman" w:cs="Times New Roman"/>
@@ -5067,13 +4860,9 @@
     </w:p>
     <w:p>
       <w:pPr>
-        <w:numPr>
-          <w:ilvl w:val="0"/>
-          <w:numId w:val="1"/>
-        </w:numPr>
         <w:shd w:val="clear" w:color="auto" w:fill="FFFFFF"/>
         <w:spacing w:before="100" w:beforeAutospacing="1" w:after="100" w:afterAutospacing="1" w:line="240" w:lineRule="auto"/>
-        <w:ind w:left="0"/>
+        <w:ind w:left="-360"/>
         <w:jc w:val="both"/>
         <w:rPr>
           <w:rFonts w:ascii="Times New Roman" w:eastAsia="Times New Roman" w:hAnsi="Times New Roman" w:cs="Times New Roman"/>
@@ -5100,13 +4889,9 @@
     </w:p>
     <w:p>
       <w:pPr>
-        <w:numPr>
-          <w:ilvl w:val="0"/>
-          <w:numId w:val="1"/>
-        </w:numPr>
         <w:shd w:val="clear" w:color="auto" w:fill="FFFFFF"/>
         <w:spacing w:before="100" w:beforeAutospacing="1" w:after="100" w:afterAutospacing="1" w:line="240" w:lineRule="auto"/>
-        <w:ind w:left="0"/>
+        <w:ind w:left="-360"/>
         <w:jc w:val="both"/>
         <w:rPr>
           <w:rFonts w:ascii="Times New Roman" w:eastAsia="Times New Roman" w:hAnsi="Times New Roman" w:cs="Times New Roman"/>
@@ -5126,13 +4911,9 @@
     </w:p>
     <w:p>
       <w:pPr>
-        <w:numPr>
-          <w:ilvl w:val="0"/>
-          <w:numId w:val="1"/>
-        </w:numPr>
         <w:shd w:val="clear" w:color="auto" w:fill="FFFFFF"/>
         <w:spacing w:before="100" w:beforeAutospacing="1" w:after="100" w:afterAutospacing="1" w:line="240" w:lineRule="auto"/>
-        <w:ind w:left="0"/>
+        <w:ind w:left="-360"/>
         <w:jc w:val="both"/>
         <w:rPr>
           <w:rFonts w:ascii="Times New Roman" w:eastAsia="Times New Roman" w:hAnsi="Times New Roman" w:cs="Times New Roman"/>
@@ -5152,13 +4933,9 @@
     </w:p>
     <w:p>
       <w:pPr>
-        <w:numPr>
-          <w:ilvl w:val="0"/>
-          <w:numId w:val="1"/>
-        </w:numPr>
         <w:shd w:val="clear" w:color="auto" w:fill="FFFFFF"/>
         <w:spacing w:before="100" w:beforeAutospacing="1" w:after="100" w:afterAutospacing="1" w:line="240" w:lineRule="auto"/>
-        <w:ind w:left="0"/>
+        <w:ind w:left="-360"/>
         <w:jc w:val="both"/>
         <w:rPr>
           <w:rStyle w:val="Uwydatnienie"/>
@@ -5219,13 +4996,9 @@
     </w:p>
     <w:p>
       <w:pPr>
-        <w:numPr>
-          <w:ilvl w:val="0"/>
-          <w:numId w:val="2"/>
-        </w:numPr>
         <w:shd w:val="clear" w:color="auto" w:fill="FFFFFF"/>
         <w:spacing w:before="100" w:beforeAutospacing="1" w:after="0" w:line="240" w:lineRule="auto"/>
-        <w:ind w:left="0"/>
+        <w:ind w:left="-360"/>
         <w:jc w:val="both"/>
         <w:rPr>
           <w:rFonts w:ascii="Times New Roman" w:eastAsia="Times New Roman" w:hAnsi="Times New Roman" w:cs="Times New Roman"/>
@@ -5255,13 +5028,9 @@
     </w:p>
     <w:p>
       <w:pPr>
-        <w:numPr>
-          <w:ilvl w:val="0"/>
-          <w:numId w:val="2"/>
-        </w:numPr>
         <w:shd w:val="clear" w:color="auto" w:fill="FFFFFF"/>
         <w:spacing w:before="100" w:beforeAutospacing="1" w:after="100" w:afterAutospacing="1" w:line="240" w:lineRule="auto"/>
-        <w:ind w:left="0"/>
+        <w:ind w:left="-360"/>
         <w:jc w:val="both"/>
         <w:rPr>
           <w:rFonts w:ascii="Times New Roman" w:eastAsia="Times New Roman" w:hAnsi="Times New Roman" w:cs="Times New Roman"/>
@@ -5296,13 +5065,9 @@
     </w:p>
     <w:p>
       <w:pPr>
-        <w:numPr>
-          <w:ilvl w:val="0"/>
-          <w:numId w:val="2"/>
-        </w:numPr>
         <w:shd w:val="clear" w:color="auto" w:fill="FFFFFF"/>
         <w:spacing w:before="100" w:beforeAutospacing="1" w:after="100" w:afterAutospacing="1" w:line="240" w:lineRule="auto"/>
-        <w:ind w:left="0"/>
+        <w:ind w:left="-360"/>
         <w:jc w:val="both"/>
         <w:rPr>
           <w:rFonts w:ascii="Times New Roman" w:eastAsia="Times New Roman" w:hAnsi="Times New Roman" w:cs="Times New Roman"/>
@@ -5335,13 +5100,9 @@
     </w:p>
     <w:p>
       <w:pPr>
-        <w:numPr>
-          <w:ilvl w:val="0"/>
-          <w:numId w:val="2"/>
-        </w:numPr>
         <w:shd w:val="clear" w:color="auto" w:fill="FFFFFF"/>
         <w:spacing w:before="100" w:beforeAutospacing="1" w:after="100" w:afterAutospacing="1" w:line="240" w:lineRule="auto"/>
-        <w:ind w:left="0"/>
+        <w:ind w:left="-360"/>
         <w:jc w:val="both"/>
         <w:rPr>
           <w:rFonts w:ascii="Times New Roman" w:eastAsia="Times New Roman" w:hAnsi="Times New Roman" w:cs="Times New Roman"/>
@@ -5364,13 +5125,9 @@
     </w:p>
     <w:p>
       <w:pPr>
-        <w:numPr>
-          <w:ilvl w:val="0"/>
-          <w:numId w:val="2"/>
-        </w:numPr>
         <w:shd w:val="clear" w:color="auto" w:fill="FFFFFF"/>
         <w:spacing w:before="100" w:beforeAutospacing="1" w:after="100" w:afterAutospacing="1" w:line="240" w:lineRule="auto"/>
-        <w:ind w:left="0"/>
+        <w:ind w:left="-360"/>
         <w:jc w:val="both"/>
         <w:rPr>
           <w:rFonts w:ascii="Times New Roman" w:eastAsia="Times New Roman" w:hAnsi="Times New Roman" w:cs="Times New Roman"/>
@@ -5405,13 +5162,9 @@
     </w:p>
     <w:p>
       <w:pPr>
-        <w:numPr>
-          <w:ilvl w:val="0"/>
-          <w:numId w:val="2"/>
-        </w:numPr>
         <w:shd w:val="clear" w:color="auto" w:fill="FFFFFF"/>
         <w:spacing w:before="100" w:beforeAutospacing="1" w:after="100" w:afterAutospacing="1" w:line="240" w:lineRule="auto"/>
-        <w:ind w:left="0"/>
+        <w:ind w:left="-360"/>
         <w:jc w:val="both"/>
         <w:rPr>
           <w:rFonts w:ascii="Times New Roman" w:eastAsia="Times New Roman" w:hAnsi="Times New Roman" w:cs="Times New Roman"/>
@@ -5435,13 +5188,9 @@
     </w:p>
     <w:p>
       <w:pPr>
-        <w:numPr>
-          <w:ilvl w:val="0"/>
-          <w:numId w:val="2"/>
-        </w:numPr>
         <w:shd w:val="clear" w:color="auto" w:fill="FFFFFF"/>
         <w:spacing w:before="100" w:beforeAutospacing="1" w:after="100" w:afterAutospacing="1" w:line="240" w:lineRule="auto"/>
-        <w:ind w:left="0"/>
+        <w:ind w:left="-360"/>
         <w:jc w:val="both"/>
         <w:rPr>
           <w:rFonts w:ascii="Times New Roman" w:eastAsia="Times New Roman" w:hAnsi="Times New Roman" w:cs="Times New Roman"/>
@@ -5464,13 +5213,9 @@
     </w:p>
     <w:p>
       <w:pPr>
-        <w:numPr>
-          <w:ilvl w:val="0"/>
-          <w:numId w:val="2"/>
-        </w:numPr>
         <w:shd w:val="clear" w:color="auto" w:fill="FFFFFF"/>
         <w:spacing w:before="100" w:beforeAutospacing="1" w:after="100" w:afterAutospacing="1" w:line="240" w:lineRule="auto"/>
-        <w:ind w:left="0"/>
+        <w:ind w:left="-360"/>
         <w:jc w:val="both"/>
         <w:rPr>
           <w:rFonts w:ascii="Times New Roman" w:eastAsia="Times New Roman" w:hAnsi="Times New Roman" w:cs="Times New Roman"/>
@@ -5519,13 +5264,9 @@
     </w:p>
     <w:p>
       <w:pPr>
-        <w:numPr>
-          <w:ilvl w:val="0"/>
-          <w:numId w:val="2"/>
-        </w:numPr>
         <w:shd w:val="clear" w:color="auto" w:fill="FFFFFF"/>
         <w:spacing w:before="100" w:beforeAutospacing="1" w:after="100" w:afterAutospacing="1" w:line="240" w:lineRule="auto"/>
-        <w:ind w:left="0"/>
+        <w:ind w:left="-360"/>
         <w:jc w:val="both"/>
         <w:rPr>
           <w:rStyle w:val="Pogrubienie"/>
@@ -5586,13 +5327,9 @@
     </w:p>
     <w:p>
       <w:pPr>
-        <w:numPr>
-          <w:ilvl w:val="0"/>
-          <w:numId w:val="3"/>
-        </w:numPr>
         <w:shd w:val="clear" w:color="auto" w:fill="FFFFFF"/>
         <w:spacing w:before="100" w:beforeAutospacing="1" w:after="100" w:afterAutospacing="1" w:line="240" w:lineRule="auto"/>
-        <w:ind w:left="0"/>
+        <w:ind w:left="-360"/>
         <w:jc w:val="both"/>
         <w:rPr>
           <w:rFonts w:ascii="Times New Roman" w:eastAsia="Times New Roman" w:hAnsi="Times New Roman" w:cs="Times New Roman"/>
@@ -5635,13 +5372,9 @@
     </w:p>
     <w:p>
       <w:pPr>
-        <w:numPr>
-          <w:ilvl w:val="0"/>
-          <w:numId w:val="3"/>
-        </w:numPr>
         <w:shd w:val="clear" w:color="auto" w:fill="FFFFFF"/>
         <w:spacing w:before="100" w:beforeAutospacing="1" w:after="100" w:afterAutospacing="1" w:line="240" w:lineRule="auto"/>
-        <w:ind w:left="0"/>
+        <w:ind w:left="-360"/>
         <w:jc w:val="both"/>
         <w:rPr>
           <w:rFonts w:ascii="Times New Roman" w:eastAsia="Times New Roman" w:hAnsi="Times New Roman" w:cs="Times New Roman"/>
@@ -5664,13 +5397,9 @@
     </w:p>
     <w:p>
       <w:pPr>
-        <w:numPr>
-          <w:ilvl w:val="0"/>
-          <w:numId w:val="3"/>
-        </w:numPr>
         <w:shd w:val="clear" w:color="auto" w:fill="FFFFFF"/>
         <w:spacing w:before="100" w:beforeAutospacing="1" w:after="100" w:afterAutospacing="1" w:line="240" w:lineRule="auto"/>
-        <w:ind w:left="0"/>
+        <w:ind w:left="-360"/>
         <w:jc w:val="both"/>
         <w:rPr>
           <w:rFonts w:ascii="Times New Roman" w:eastAsia="Times New Roman" w:hAnsi="Times New Roman" w:cs="Times New Roman"/>
@@ -5703,13 +5432,9 @@
     </w:p>
     <w:p>
       <w:pPr>
-        <w:numPr>
-          <w:ilvl w:val="0"/>
-          <w:numId w:val="3"/>
-        </w:numPr>
         <w:shd w:val="clear" w:color="auto" w:fill="FFFFFF"/>
         <w:spacing w:before="100" w:beforeAutospacing="1" w:after="100" w:afterAutospacing="1" w:line="240" w:lineRule="auto"/>
-        <w:ind w:left="0"/>
+        <w:ind w:left="-360"/>
         <w:jc w:val="both"/>
         <w:rPr>
           <w:rFonts w:ascii="Times New Roman" w:eastAsia="Times New Roman" w:hAnsi="Times New Roman" w:cs="Times New Roman"/>
@@ -5759,6 +5484,7 @@
           <w:rFonts w:ascii="Times New Roman" w:hAnsi="Times New Roman" w:cs="Times New Roman"/>
           <w:b/>
         </w:rPr>
+        <w:lastRenderedPageBreak/>
         <w:br w:type="page"/>
       </w:r>
     </w:p>
@@ -5776,6 +5502,7 @@
           <w:b/>
           <w:highlight w:val="yellow"/>
         </w:rPr>
+        <w:lastRenderedPageBreak/>
         <w:t>KONTAKTY</w:t>
       </w:r>
     </w:p>
@@ -6382,7 +6109,7 @@
         <v:path o:extrusionok="f" gradientshapeok="t" o:connecttype="rect"/>
         <o:lock v:ext="edit" aspectratio="t"/>
       </v:shapetype>
-      <v:shape id="_x0000_i1032" type="#_x0000_t75" style="width:9pt;height:9pt" o:bullet="t">
+      <v:shape id="_x0000_i1033" type="#_x0000_t75" style="width:8.85pt;height:8.85pt" o:bullet="t">
         <v:imagedata r:id="rId1" o:title="BD21505_"/>
       </v:shape>
     </w:pict>
@@ -10083,6 +9810,7 @@
   <w:style w:type="character" w:default="1" w:styleId="Domylnaczcionkaakapitu">
     <w:name w:val="Default Paragraph Font"/>
     <w:uiPriority w:val="1"/>
+    <w:semiHidden/>
     <w:unhideWhenUsed/>
   </w:style>
   <w:style w:type="table" w:default="1" w:styleId="Standardowy">

</xml_diff>